<commit_message>
Finished the second revision of the review on improvement objectives and technical problems addressed by BC-IoT prototypes. Finished extracting data for RQ2 and RQ3 of upto 45 papers, closes #27, closes #21.
</commit_message>
<xml_diff>
--- a/Reports/IOT_BC_SLR_0.3.1.docx
+++ b/Reports/IOT_BC_SLR_0.3.1.docx
@@ -1005,84 +1005,765 @@
         <w:t>Only two out of ten use blockchain to provide some functionality to IoT systems.</w:t>
       </w:r>
       <w:r>
-        <w:t xml:space="preserve"> </w:t>
-      </w:r>
-      <w:r>
-        <w:t>Blockchains help create market places for sensing data, electricity, as well as spare data storage and computing capability from private users</w:t>
+        <w:t xml:space="preserve"> Blockchains help create market places for sensing data, electricity, as well as spare data storage and computing capability from private users. Smart contracts on blockchains can orchestrate and </w:t>
+      </w:r>
+      <w:proofErr w:type="spellStart"/>
+      <w:r>
+        <w:t>incentivise</w:t>
+      </w:r>
+      <w:proofErr w:type="spellEnd"/>
+      <w:r>
+        <w:t xml:space="preserve"> the exchange of resources. Blockchains can keep immutable records of transactions. Blockchains and smart contracts can also store and maintain registry for services that IoT devices offer (e.g., [Kim:2018:1]). Smart contracts running on blockchains can be also used to represent business processes that involve IoT devices in different platforms. Blockchains can act as a source of truth to </w:t>
+      </w:r>
+      <w:proofErr w:type="spellStart"/>
+      <w:r>
+        <w:t>synchronise</w:t>
+      </w:r>
+      <w:proofErr w:type="spellEnd"/>
+      <w:r>
+        <w:t xml:space="preserve"> distributed IoT devices. For instance, blockchains can store the “current time” of a distributed system and prevent malicious nodes from introducing time errors into the </w:t>
+      </w:r>
+      <w:proofErr w:type="spellStart"/>
+      <w:r>
+        <w:t>synchronisation</w:t>
+      </w:r>
+      <w:proofErr w:type="spellEnd"/>
+      <w:r>
+        <w:t xml:space="preserve"> process [Fan:2018:2].</w:t>
+      </w:r>
+    </w:p>
+    <w:p>
+      <w:pPr>
+        <w:pStyle w:val="Heading2"/>
+      </w:pPr>
+      <w:r>
+        <w:t>Problems posed by IoT systems</w:t>
+      </w:r>
+    </w:p>
+    <w:p>
+      <w:r>
+        <w:t>Regardless the objective, each BC-IoT research prototype addresses a subset of sixteen technical problems of IoT systems.</w:t>
+      </w:r>
+      <w:r>
+        <w:t xml:space="preserve"> </w:t>
+      </w:r>
+      <w:r>
+        <w:t>These technical problems can be classified into five categories.</w:t>
+      </w:r>
+    </w:p>
+    <w:p>
+      <w:r>
+        <w:lastRenderedPageBreak/>
+        <w:drawing>
+          <wp:inline distT="0" distB="0" distL="0" distR="0" wp14:anchorId="776396BB" wp14:editId="3325C7AB">
+            <wp:extent cx="5734050" cy="2682875"/>
+            <wp:effectExtent l="0" t="0" r="6350" b="0"/>
+            <wp:docPr id="4" name="Picture 4"/>
+            <wp:cNvGraphicFramePr>
+              <a:graphicFrameLocks xmlns:a="http://schemas.openxmlformats.org/drawingml/2006/main" noChangeAspect="1"/>
+            </wp:cNvGraphicFramePr>
+            <a:graphic xmlns:a="http://schemas.openxmlformats.org/drawingml/2006/main">
+              <a:graphicData uri="http://schemas.openxmlformats.org/drawingml/2006/picture">
+                <pic:pic xmlns:pic="http://schemas.openxmlformats.org/drawingml/2006/picture">
+                  <pic:nvPicPr>
+                    <pic:cNvPr id="1" name=""/>
+                    <pic:cNvPicPr/>
+                  </pic:nvPicPr>
+                  <pic:blipFill>
+                    <a:blip r:embed="rId8"/>
+                    <a:stretch>
+                      <a:fillRect/>
+                    </a:stretch>
+                  </pic:blipFill>
+                  <pic:spPr>
+                    <a:xfrm>
+                      <a:off x="0" y="0"/>
+                      <a:ext cx="5734050" cy="2682875"/>
+                    </a:xfrm>
+                    <a:prstGeom prst="rect">
+                      <a:avLst/>
+                    </a:prstGeom>
+                  </pic:spPr>
+                </pic:pic>
+              </a:graphicData>
+            </a:graphic>
+          </wp:inline>
+        </w:drawing>
+      </w:r>
+    </w:p>
+    <w:p>
+      <w:r>
+        <w:drawing>
+          <wp:inline distT="0" distB="0" distL="0" distR="0" wp14:anchorId="2525A259" wp14:editId="625DB12F">
+            <wp:extent cx="5734050" cy="1238885"/>
+            <wp:effectExtent l="0" t="0" r="6350" b="5715"/>
+            <wp:docPr id="5" name="Picture 5"/>
+            <wp:cNvGraphicFramePr>
+              <a:graphicFrameLocks xmlns:a="http://schemas.openxmlformats.org/drawingml/2006/main" noChangeAspect="1"/>
+            </wp:cNvGraphicFramePr>
+            <a:graphic xmlns:a="http://schemas.openxmlformats.org/drawingml/2006/main">
+              <a:graphicData uri="http://schemas.openxmlformats.org/drawingml/2006/picture">
+                <pic:pic xmlns:pic="http://schemas.openxmlformats.org/drawingml/2006/picture">
+                  <pic:nvPicPr>
+                    <pic:cNvPr id="1" name=""/>
+                    <pic:cNvPicPr/>
+                  </pic:nvPicPr>
+                  <pic:blipFill>
+                    <a:blip r:embed="rId9"/>
+                    <a:stretch>
+                      <a:fillRect/>
+                    </a:stretch>
+                  </pic:blipFill>
+                  <pic:spPr>
+                    <a:xfrm>
+                      <a:off x="0" y="0"/>
+                      <a:ext cx="5734050" cy="1238885"/>
+                    </a:xfrm>
+                    <a:prstGeom prst="rect">
+                      <a:avLst/>
+                    </a:prstGeom>
+                  </pic:spPr>
+                </pic:pic>
+              </a:graphicData>
+            </a:graphic>
+          </wp:inline>
+        </w:drawing>
+      </w:r>
+    </w:p>
+    <w:p/>
+    <w:p>
+      <w:r>
+        <w:t xml:space="preserve">The first problem category is to operate IoT systems without relying on </w:t>
+      </w:r>
+      <w:proofErr w:type="spellStart"/>
+      <w:r>
+        <w:t>centralised</w:t>
+      </w:r>
+      <w:proofErr w:type="spellEnd"/>
+      <w:r>
+        <w:t xml:space="preserve"> backends that stores the data and control the devices.</w:t>
+      </w:r>
+      <w:r>
+        <w:t xml:space="preserve"> </w:t>
+      </w:r>
+      <w:r>
+        <w:t xml:space="preserve">Some surveyed research aim to replace the </w:t>
+      </w:r>
+      <w:proofErr w:type="spellStart"/>
+      <w:r>
+        <w:t>centralised</w:t>
+      </w:r>
+      <w:proofErr w:type="spellEnd"/>
+      <w:r>
+        <w:t xml:space="preserve"> backends of IoT systems with blockchains and smart contracts [</w:t>
+      </w:r>
+      <w:proofErr w:type="gramStart"/>
+      <w:r>
+        <w:t>Xiong:2018:1</w:t>
+      </w:r>
+      <w:proofErr w:type="gramEnd"/>
+      <w:r>
+        <w:t>,Zhang:2015:1,Huang:2018:1,Kang:2018:1].</w:t>
+      </w:r>
+      <w:r>
+        <w:t xml:space="preserve"> Others</w:t>
+      </w:r>
+      <w:r>
+        <w:t xml:space="preserve"> use blockchains to regulate and keep the backends accountable [</w:t>
+      </w:r>
+      <w:proofErr w:type="gramStart"/>
+      <w:r>
+        <w:t>Yang:2018:1</w:t>
+      </w:r>
+      <w:proofErr w:type="gramEnd"/>
+      <w:r>
+        <w:t>,Ali:2017:1].</w:t>
+      </w:r>
+      <w:r>
+        <w:t xml:space="preserve"> These works </w:t>
+      </w:r>
+      <w:r>
+        <w:t xml:space="preserve">pursue </w:t>
+      </w:r>
+      <w:proofErr w:type="spellStart"/>
+      <w:r>
+        <w:t>decentralisation</w:t>
+      </w:r>
+      <w:proofErr w:type="spellEnd"/>
+      <w:r>
+        <w:t xml:space="preserve"> for different objectives</w:t>
+      </w:r>
+      <w:r>
+        <w:t xml:space="preserve">: </w:t>
+      </w:r>
+    </w:p>
+    <w:p>
+      <w:pPr>
+        <w:pStyle w:val="ListParagraph"/>
+        <w:numPr>
+          <w:ilvl w:val="0"/>
+          <w:numId w:val="3"/>
+        </w:numPr>
+      </w:pPr>
+      <w:r>
+        <w:t xml:space="preserve">Increasing </w:t>
+      </w:r>
+      <w:r>
+        <w:t>the integrity data collected by IoT devices</w:t>
+      </w:r>
+      <w:r>
+        <w:t>. This is critical for IoT systems whose data has large social and legal implications, such as pollution level</w:t>
+      </w:r>
+      <w:r>
+        <w:t xml:space="preserve"> [Niya:2018:1]</w:t>
+      </w:r>
+    </w:p>
+    <w:p>
+      <w:pPr>
+        <w:pStyle w:val="ListParagraph"/>
+        <w:numPr>
+          <w:ilvl w:val="0"/>
+          <w:numId w:val="3"/>
+        </w:numPr>
+      </w:pPr>
+      <w:r>
+        <w:t>I</w:t>
+      </w:r>
+      <w:r>
+        <w:t>ncreas</w:t>
+      </w:r>
+      <w:r>
+        <w:t>ing</w:t>
+      </w:r>
+      <w:r>
+        <w:t xml:space="preserve"> the reliability of the system by replacing a single point of failure with a </w:t>
+      </w:r>
+      <w:proofErr w:type="spellStart"/>
+      <w:r>
+        <w:t>decentralised</w:t>
+      </w:r>
+      <w:proofErr w:type="spellEnd"/>
+      <w:r>
+        <w:t xml:space="preserve"> system that is arguably more resilient to failure and attacks.</w:t>
+      </w:r>
+    </w:p>
+    <w:p>
+      <w:pPr>
+        <w:pStyle w:val="ListParagraph"/>
+        <w:numPr>
+          <w:ilvl w:val="0"/>
+          <w:numId w:val="3"/>
+        </w:numPr>
+      </w:pPr>
+      <w:r>
+        <w:t>Increasing</w:t>
+      </w:r>
+      <w:r>
+        <w:t xml:space="preserve"> the performance of IoT systems by moving data and logic closer to the edge of the network.</w:t>
+      </w:r>
+    </w:p>
+    <w:p/>
+    <w:p>
+      <w:r>
+        <w:t xml:space="preserve">The second problem category is to </w:t>
+      </w:r>
+      <w:proofErr w:type="spellStart"/>
+      <w:r>
+        <w:t>decentralise</w:t>
+      </w:r>
+      <w:proofErr w:type="spellEnd"/>
+      <w:r>
+        <w:t xml:space="preserve"> the security of IoT systems</w:t>
       </w:r>
       <w:r>
         <w:t xml:space="preserve">. </w:t>
       </w:r>
       <w:r>
-        <w:t xml:space="preserve">Smart contracts on blockchains can orchestrate and </w:t>
+        <w:t xml:space="preserve">The security mechanisms that existing BC-IoT systems </w:t>
       </w:r>
       <w:proofErr w:type="spellStart"/>
       <w:r>
+        <w:t>decentralise</w:t>
+      </w:r>
+      <w:proofErr w:type="spellEnd"/>
+      <w:r>
+        <w:t xml:space="preserve"> include authentication, </w:t>
+      </w:r>
+      <w:proofErr w:type="spellStart"/>
+      <w:r>
+        <w:t>authorisation</w:t>
+      </w:r>
+      <w:proofErr w:type="spellEnd"/>
+      <w:r>
+        <w:t>, and trust management.</w:t>
+      </w:r>
+      <w:r>
+        <w:t xml:space="preserve"> </w:t>
+      </w:r>
+      <w:r>
+        <w:rPr>
+          <w:i/>
+        </w:rPr>
+        <w:t xml:space="preserve">Authentication </w:t>
+      </w:r>
+      <w:r>
+        <w:t>determines whether a user or a device is the one that it claim to be.</w:t>
+      </w:r>
+      <w:r>
+        <w:t xml:space="preserve"> </w:t>
+      </w:r>
+      <w:proofErr w:type="spellStart"/>
+      <w:r>
+        <w:rPr>
+          <w:i/>
+        </w:rPr>
+        <w:t>Authorisation</w:t>
+      </w:r>
+      <w:proofErr w:type="spellEnd"/>
+      <w:r>
+        <w:rPr>
+          <w:i/>
+        </w:rPr>
+        <w:t xml:space="preserve"> </w:t>
+      </w:r>
+      <w:r>
+        <w:t>assesses whether a user or a device is allowed to do a certain thing in an IoT system.</w:t>
+      </w:r>
+      <w:r>
+        <w:t xml:space="preserve"> </w:t>
+      </w:r>
+      <w:r>
+        <w:rPr>
+          <w:i/>
+        </w:rPr>
+        <w:t>Trust management</w:t>
+      </w:r>
+      <w:r>
+        <w:t xml:space="preserve"> keeps track of incidents and reputation of users and devices to assess the trustworthiness of incoming messages.</w:t>
+      </w:r>
+      <w:r>
+        <w:t xml:space="preserve"> </w:t>
+      </w:r>
+      <w:r>
+        <w:t xml:space="preserve">IoT systems generally rely on their </w:t>
+      </w:r>
+      <w:proofErr w:type="spellStart"/>
+      <w:r>
+        <w:t>centralised</w:t>
+      </w:r>
+      <w:proofErr w:type="spellEnd"/>
+      <w:r>
+        <w:t xml:space="preserve"> backends for security.</w:t>
+      </w:r>
+      <w:r>
+        <w:t xml:space="preserve"> </w:t>
+      </w:r>
+      <w:r>
+        <w:t>This approach limits the scaling of IoT systems.</w:t>
+      </w:r>
+      <w:r>
+        <w:t xml:space="preserve"> It also reduces the reliability of the system, as devices would be unusable or vulnerable when losing connection to the backend. </w:t>
+      </w:r>
+      <w:r>
+        <w:t xml:space="preserve">This approach also assumes that </w:t>
+      </w:r>
+      <w:proofErr w:type="spellStart"/>
+      <w:r>
+        <w:t>centralised</w:t>
+      </w:r>
+      <w:proofErr w:type="spellEnd"/>
+      <w:r>
+        <w:t>, closed IoT cloud backends are secured and trustworthy. This might not always be the case.</w:t>
+      </w:r>
+    </w:p>
+    <w:p>
+      <w:r>
+        <w:lastRenderedPageBreak/>
+        <w:t xml:space="preserve">On average, three out of ten surveyed research aim at </w:t>
+      </w:r>
+      <w:proofErr w:type="spellStart"/>
+      <w:r>
+        <w:t>decentralising</w:t>
+      </w:r>
+      <w:proofErr w:type="spellEnd"/>
+      <w:r>
+        <w:t xml:space="preserve"> the security mechanisms of IoT systems with blockchains.</w:t>
+      </w:r>
+      <w:r>
+        <w:t xml:space="preserve"> </w:t>
+      </w:r>
+      <w:r>
+        <w:t xml:space="preserve">They use ledgers on blockchains an immutable, </w:t>
+      </w:r>
+      <w:proofErr w:type="spellStart"/>
+      <w:r>
+        <w:t>decentralised</w:t>
+      </w:r>
+      <w:proofErr w:type="spellEnd"/>
+      <w:r>
+        <w:t xml:space="preserve"> source of trust to store reputation rating [Yang:2018:</w:t>
+      </w:r>
+      <w:proofErr w:type="gramStart"/>
+      <w:r>
+        <w:t>3,Kalam</w:t>
+      </w:r>
+      <w:proofErr w:type="gramEnd"/>
+      <w:r>
+        <w:t>:2018:1], incidents [Spathoulas:2018:1], or access requests [Saravanan:2018:1,Tapas:2018:1,Cha:2018:1,Dukkipati:2018:1].</w:t>
+      </w:r>
+      <w:r>
+        <w:t xml:space="preserve"> </w:t>
+      </w:r>
+      <w:r>
+        <w:t xml:space="preserve">Smart contracts then can use the trusted records in the ledger to authenticate, </w:t>
+      </w:r>
+      <w:proofErr w:type="spellStart"/>
+      <w:r>
+        <w:t>authorise</w:t>
+      </w:r>
+      <w:proofErr w:type="spellEnd"/>
+      <w:r>
+        <w:t xml:space="preserve"> [Ourad:2018:1], and assess the reputation of parties in IoT systems [Spathoulas:2018:1].</w:t>
+      </w:r>
+    </w:p>
+    <w:p/>
+    <w:p>
+      <w:r>
+        <w:t>The third problem category is to ensure the integrity of IoT systems and their data.</w:t>
+      </w:r>
+      <w:r>
+        <w:t xml:space="preserve"> </w:t>
+      </w:r>
+      <w:r>
+        <w:t>The first problem in this category is to detect and prevent tampering of IoT devices</w:t>
+      </w:r>
+      <w:r>
+        <w:t xml:space="preserve">. These </w:t>
+      </w:r>
+      <w:r>
+        <w:t>devices generally lack the protection against physical tampering and malware</w:t>
+      </w:r>
+      <w:r>
+        <w:t>. Their c</w:t>
+      </w:r>
+      <w:r>
+        <w:t xml:space="preserve">ompromise </w:t>
+      </w:r>
+      <w:r>
+        <w:t>led to</w:t>
+      </w:r>
+      <w:r>
+        <w:t xml:space="preserve"> serious consequences</w:t>
+      </w:r>
+      <w:r>
+        <w:t xml:space="preserve">. </w:t>
+      </w:r>
+      <w:r>
+        <w:t>For instance, the DDoS attack (</w:t>
+      </w:r>
+      <w:proofErr w:type="spellStart"/>
+      <w:r>
+        <w:t>Mirai</w:t>
+      </w:r>
+      <w:proofErr w:type="spellEnd"/>
+      <w:r>
+        <w:t xml:space="preserve">) on </w:t>
+      </w:r>
+      <w:proofErr w:type="spellStart"/>
+      <w:r>
+        <w:t>Dyn</w:t>
+      </w:r>
+      <w:proofErr w:type="spellEnd"/>
+      <w:r>
+        <w:t xml:space="preserve"> that took down a large portion of the Internet was </w:t>
+      </w:r>
+      <w:r>
+        <w:t>caused</w:t>
+      </w:r>
+      <w:r>
+        <w:t xml:space="preserve"> by infected IoT devices</w:t>
+      </w:r>
+      <w:r>
+        <w:t xml:space="preserve">. </w:t>
+      </w:r>
+      <w:r>
+        <w:t>Tampering of camera sensors</w:t>
+      </w:r>
+      <w:r>
+        <w:t xml:space="preserve"> in a smart city can violate privacy of citizen and lead</w:t>
+      </w:r>
+      <w:r>
+        <w:t xml:space="preserve"> to</w:t>
+      </w:r>
+      <w:r>
+        <w:t xml:space="preserve"> </w:t>
+      </w:r>
+      <w:r>
+        <w:t>legal repercussion</w:t>
+      </w:r>
+      <w:r>
+        <w:t>s</w:t>
+      </w:r>
+      <w:r>
+        <w:t xml:space="preserve"> [</w:t>
+      </w:r>
+      <w:proofErr w:type="gramStart"/>
+      <w:r>
+        <w:t>Gallo:2018:1</w:t>
+      </w:r>
+      <w:proofErr w:type="gramEnd"/>
+      <w:r>
+        <w:t>]</w:t>
+      </w:r>
+      <w:r>
+        <w:t xml:space="preserve">. </w:t>
+      </w:r>
+      <w:r>
+        <w:t>Blockchains can</w:t>
+      </w:r>
+      <w:r>
+        <w:t xml:space="preserve"> help to detect tampering by</w:t>
+      </w:r>
+      <w:r>
+        <w:t xml:space="preserve"> maintain</w:t>
+      </w:r>
+      <w:r>
+        <w:t>ing</w:t>
+      </w:r>
+      <w:r>
+        <w:t xml:space="preserve"> immutable records of device configurations</w:t>
+      </w:r>
+      <w:r>
+        <w:t xml:space="preserve">. </w:t>
+      </w:r>
+      <w:r>
+        <w:t>The second problem in this category is to prevent tampering and provide provenance to at-rest IoT data</w:t>
+      </w:r>
+      <w:r>
+        <w:t>.</w:t>
+      </w:r>
+      <w:r>
+        <w:tab/>
+      </w:r>
+      <w:r>
+        <w:t xml:space="preserve">Due to its potential social and economic impacts, </w:t>
+      </w:r>
+      <w:r>
+        <w:t>the incentive to modify it to cover up wrongdoings is strong</w:t>
+      </w:r>
+      <w:r>
+        <w:t xml:space="preserve">. </w:t>
+      </w:r>
+      <w:r>
+        <w:t>Existing BC-IoT research use blockchains to maintain immutable records [</w:t>
+      </w:r>
+      <w:proofErr w:type="gramStart"/>
+      <w:r>
+        <w:t>Afanasev:2018:1</w:t>
+      </w:r>
+      <w:proofErr w:type="gramEnd"/>
+      <w:r>
+        <w:t>,Biswas:2018:1,Lunardi:2018:1] or signatures of IoT data [Gallo:2018:1,Lee:2018:1] to prevent tampering</w:t>
+      </w:r>
+      <w:r>
+        <w:t>.</w:t>
+      </w:r>
+      <w:r>
+        <w:t xml:space="preserve"> </w:t>
+      </w:r>
+      <w:r>
+        <w:t xml:space="preserve">The third problem in this category is to prevent tampering of </w:t>
+      </w:r>
+      <w:r>
+        <w:t xml:space="preserve">IoT data as it moves through the networks. </w:t>
+      </w:r>
+      <w:r>
+        <w:t>Existing IoT-BC research use blockchains as the communication channels between different parties in an IoT system [</w:t>
+      </w:r>
+      <w:proofErr w:type="gramStart"/>
+      <w:r>
+        <w:t>Qu:2018:2</w:t>
+      </w:r>
+      <w:proofErr w:type="gramEnd"/>
+      <w:r>
+        <w:t>,Sharma:2018:1,Samaniego:2016:1]</w:t>
+      </w:r>
+      <w:r>
+        <w:t>.</w:t>
+      </w:r>
+      <w:r>
+        <w:t xml:space="preserve"> </w:t>
+      </w:r>
+      <w:r>
+        <w:t>Miners can verify the announcements from devices and ensure the integrity of messages.</w:t>
+      </w:r>
+    </w:p>
+    <w:p/>
+    <w:p>
+      <w:r>
+        <w:t xml:space="preserve">The forth problem category is to control and </w:t>
+      </w:r>
+      <w:proofErr w:type="spellStart"/>
+      <w:r>
         <w:t>incentivise</w:t>
       </w:r>
       <w:proofErr w:type="spellEnd"/>
       <w:r>
-        <w:t xml:space="preserve"> the exchange of resources</w:t>
-      </w:r>
-      <w:r>
-        <w:t xml:space="preserve">. </w:t>
-      </w:r>
-      <w:r>
-        <w:t>Blockchains can keep immutable records of transactions</w:t>
-      </w:r>
-      <w:r>
-        <w:t xml:space="preserve">. </w:t>
-      </w:r>
-      <w:r>
-        <w:t>Blockchains and smart contracts can also store and maintain registry for services that IoT devices offer (e.g., [Kim:2018:1])</w:t>
-      </w:r>
-      <w:r>
-        <w:t xml:space="preserve">. </w:t>
-      </w:r>
-      <w:r>
-        <w:t>Smart contracts running on blockchains can be also used to represent business processes that involve IoT devices in different platforms</w:t>
-      </w:r>
-      <w:r>
-        <w:t xml:space="preserve">. </w:t>
-      </w:r>
-      <w:r>
-        <w:t xml:space="preserve">Blockchains can act as a source of truth to </w:t>
+        <w:t xml:space="preserve"> the distribution of IoT data and services.</w:t>
+      </w:r>
+      <w:r>
+        <w:t xml:space="preserve"> </w:t>
+      </w:r>
+      <w:r>
+        <w:t>One problem is controlling the placement of IoT data and services on fog- or edge-nodes to help IoT systems respond quicker to the external stimuli.</w:t>
+      </w:r>
+      <w:r>
+        <w:t xml:space="preserve"> </w:t>
+      </w:r>
+      <w:r>
+        <w:t>Another is to enable a trustworthy, sustainable delivery of firmware to IoT devices [Leiba:2018:1].</w:t>
+      </w:r>
+      <w:r>
+        <w:t xml:space="preserve"> Maintaining up-to-date firmware is critical to the security of IoT systems. However, manufacturers might be able to keep all operational devices up-to-date due to </w:t>
+      </w:r>
+      <w:r>
+        <w:t>the</w:t>
+      </w:r>
+      <w:r>
+        <w:t>ir</w:t>
+      </w:r>
+      <w:r>
+        <w:t xml:space="preserve"> </w:t>
+      </w:r>
+      <w:r>
+        <w:t xml:space="preserve">large </w:t>
+      </w:r>
+      <w:r>
+        <w:t>number, variety, and potentially long life-time.</w:t>
+      </w:r>
+      <w:r>
+        <w:t xml:space="preserve"> </w:t>
+      </w:r>
+      <w:r>
+        <w:t xml:space="preserve">One solution is to have volunteers to host and share </w:t>
+      </w:r>
+      <w:proofErr w:type="gramStart"/>
+      <w:r>
+        <w:t>firmware</w:t>
+      </w:r>
+      <w:r>
+        <w:t>, and</w:t>
+      </w:r>
+      <w:proofErr w:type="gramEnd"/>
+      <w:r>
+        <w:t xml:space="preserve"> use blockchains to orchestrate the process.</w:t>
+      </w:r>
+      <w:r>
+        <w:t xml:space="preserve"> </w:t>
+      </w:r>
+      <w:r>
+        <w:t xml:space="preserve">Blockchains and digital signatures can guarantee the integrity of </w:t>
+      </w:r>
+      <w:r>
+        <w:t>firmware</w:t>
+      </w:r>
+      <w:r>
+        <w:t xml:space="preserve"> in the absence of a central authority.</w:t>
+      </w:r>
+      <w:r>
+        <w:t xml:space="preserve"> </w:t>
+      </w:r>
+      <w:r>
+        <w:t xml:space="preserve">Cryptocurrency and smart contracts can </w:t>
+      </w:r>
+      <w:r>
+        <w:t>incentivize</w:t>
+      </w:r>
+      <w:r>
+        <w:t xml:space="preserve"> the volunteers and </w:t>
+      </w:r>
+      <w:r>
+        <w:t>penalize</w:t>
+      </w:r>
+      <w:r>
+        <w:t xml:space="preserve"> malicious acts.</w:t>
+      </w:r>
+    </w:p>
+    <w:p/>
+    <w:p>
+      <w:r>
+        <w:t>The fifth problem category is to build trusted communication channels within and between IoT systems.</w:t>
+      </w:r>
+      <w:r>
+        <w:t xml:space="preserve"> W</w:t>
+      </w:r>
+      <w:r>
+        <w:t>ithin an IoT system</w:t>
+      </w:r>
+      <w:r>
+        <w:t>,</w:t>
+      </w:r>
+      <w:r>
+        <w:t xml:space="preserve"> </w:t>
+      </w:r>
+      <w:r>
+        <w:t>t</w:t>
+      </w:r>
+      <w:r>
+        <w:t xml:space="preserve">he communication </w:t>
+      </w:r>
+      <w:r>
+        <w:t>might</w:t>
+      </w:r>
+      <w:r>
+        <w:t xml:space="preserve"> not</w:t>
+      </w:r>
+      <w:r>
+        <w:t xml:space="preserve"> </w:t>
       </w:r>
       <w:proofErr w:type="spellStart"/>
       <w:r>
-        <w:t>synchronise</w:t>
+        <w:t>be</w:t>
+      </w:r>
+      <w:r>
+        <w:t xml:space="preserve"> </w:t>
       </w:r>
       <w:proofErr w:type="spellEnd"/>
       <w:r>
-        <w:t xml:space="preserve"> distributed IoT devices</w:t>
-      </w:r>
-      <w:r>
-        <w:t xml:space="preserve">. </w:t>
-      </w:r>
-      <w:r>
-        <w:t xml:space="preserve">For instance, blockchains can store the “current time” of a distributed system and prevent malicious nodes from introducing time errors into the </w:t>
-      </w:r>
-      <w:proofErr w:type="spellStart"/>
-      <w:r>
-        <w:t>synchronisation</w:t>
-      </w:r>
-      <w:proofErr w:type="spellEnd"/>
-      <w:r>
-        <w:t xml:space="preserve"> process [Fan:2018:2]</w:t>
-      </w:r>
-      <w:r>
-        <w:t>.</w:t>
-      </w:r>
-    </w:p>
-    <w:p>
-      <w:pPr>
-        <w:pStyle w:val="Heading2"/>
-      </w:pPr>
-      <w:r>
-        <w:t>Problems posed by IoT systems</w:t>
-      </w:r>
-    </w:p>
-    <w:p>
+        <w:t>secured because it travels over wireless networks and the Internet.</w:t>
+      </w:r>
+      <w:r>
+        <w:t xml:space="preserve"> </w:t>
+      </w:r>
+      <w:r>
+        <w:t>Essentially, the backend cannot trust the data from the devices and the devices cannot trust the commands from the backend.</w:t>
+      </w:r>
+      <w:r>
+        <w:t xml:space="preserve"> To address this problem, e</w:t>
+      </w:r>
+      <w:r>
+        <w:t>xisting BC-IoT research use blockchains as the trusted intermediary to validate and audit the communication between devices and backends [Machado:2018:</w:t>
+      </w:r>
+      <w:proofErr w:type="gramStart"/>
+      <w:r>
+        <w:t>1,Samaniego</w:t>
+      </w:r>
+      <w:proofErr w:type="gramEnd"/>
+      <w:r>
+        <w:t>:2018:1,Liang:2017:1].</w:t>
+      </w:r>
+      <w:r>
+        <w:t xml:space="preserve"> </w:t>
+      </w:r>
+      <w:r>
+        <w:t>Similarly, the interactions between IoT systems are also unsecured yet unavoidable in many applications of IoT.</w:t>
+      </w:r>
+      <w:r>
+        <w:t xml:space="preserve"> </w:t>
+      </w:r>
+      <w:r>
+        <w:t>Blockchains, specifically consortium variation, can act as a trusted communication to orchestrate various IoT systems [Biswas:2018:1,Yang:2018:1,DiPietro:2018:1].</w:t>
+      </w:r>
       <w:bookmarkStart w:id="0" w:name="_GoBack"/>
       <w:bookmarkEnd w:id="0"/>
     </w:p>
@@ -1091,6 +1772,7 @@
         <w:pStyle w:val="Heading2"/>
       </w:pPr>
       <w:r>
+        <w:lastRenderedPageBreak/>
         <w:t>Blockchain solutions for IoT systems</w:t>
       </w:r>
     </w:p>
@@ -1132,7 +1814,6 @@
         <w:pStyle w:val="Heading1"/>
       </w:pPr>
       <w:r>
-        <w:lastRenderedPageBreak/>
         <w:t>Methodology</w:t>
       </w:r>
     </w:p>
@@ -1378,11 +2059,127 @@
       </w:pPr>
     </w:lvl>
   </w:abstractNum>
+  <w:abstractNum w:abstractNumId="2" w15:restartNumberingAfterBreak="0">
+    <w:nsid w:val="27A057C4"/>
+    <w:multiLevelType w:val="hybridMultilevel"/>
+    <w:tmpl w:val="21E46D16"/>
+    <w:lvl w:ilvl="0" w:tplc="E07A556A">
+      <w:start w:val="1"/>
+      <w:numFmt w:val="bullet"/>
+      <w:lvlText w:val=""/>
+      <w:lvlJc w:val="left"/>
+      <w:pPr>
+        <w:ind w:left="720" w:hanging="360"/>
+      </w:pPr>
+      <w:rPr>
+        <w:rFonts w:ascii="Symbol" w:eastAsiaTheme="minorEastAsia" w:hAnsi="Symbol" w:cstheme="minorBidi" w:hint="default"/>
+      </w:rPr>
+    </w:lvl>
+    <w:lvl w:ilvl="1" w:tplc="04090003" w:tentative="1">
+      <w:start w:val="1"/>
+      <w:numFmt w:val="bullet"/>
+      <w:lvlText w:val="o"/>
+      <w:lvlJc w:val="left"/>
+      <w:pPr>
+        <w:ind w:left="1440" w:hanging="360"/>
+      </w:pPr>
+      <w:rPr>
+        <w:rFonts w:ascii="Courier New" w:hAnsi="Courier New" w:cs="Courier New" w:hint="default"/>
+      </w:rPr>
+    </w:lvl>
+    <w:lvl w:ilvl="2" w:tplc="04090005" w:tentative="1">
+      <w:start w:val="1"/>
+      <w:numFmt w:val="bullet"/>
+      <w:lvlText w:val=""/>
+      <w:lvlJc w:val="left"/>
+      <w:pPr>
+        <w:ind w:left="2160" w:hanging="360"/>
+      </w:pPr>
+      <w:rPr>
+        <w:rFonts w:ascii="Wingdings" w:hAnsi="Wingdings" w:hint="default"/>
+      </w:rPr>
+    </w:lvl>
+    <w:lvl w:ilvl="3" w:tplc="04090001" w:tentative="1">
+      <w:start w:val="1"/>
+      <w:numFmt w:val="bullet"/>
+      <w:lvlText w:val=""/>
+      <w:lvlJc w:val="left"/>
+      <w:pPr>
+        <w:ind w:left="2880" w:hanging="360"/>
+      </w:pPr>
+      <w:rPr>
+        <w:rFonts w:ascii="Symbol" w:hAnsi="Symbol" w:hint="default"/>
+      </w:rPr>
+    </w:lvl>
+    <w:lvl w:ilvl="4" w:tplc="04090003" w:tentative="1">
+      <w:start w:val="1"/>
+      <w:numFmt w:val="bullet"/>
+      <w:lvlText w:val="o"/>
+      <w:lvlJc w:val="left"/>
+      <w:pPr>
+        <w:ind w:left="3600" w:hanging="360"/>
+      </w:pPr>
+      <w:rPr>
+        <w:rFonts w:ascii="Courier New" w:hAnsi="Courier New" w:cs="Courier New" w:hint="default"/>
+      </w:rPr>
+    </w:lvl>
+    <w:lvl w:ilvl="5" w:tplc="04090005" w:tentative="1">
+      <w:start w:val="1"/>
+      <w:numFmt w:val="bullet"/>
+      <w:lvlText w:val=""/>
+      <w:lvlJc w:val="left"/>
+      <w:pPr>
+        <w:ind w:left="4320" w:hanging="360"/>
+      </w:pPr>
+      <w:rPr>
+        <w:rFonts w:ascii="Wingdings" w:hAnsi="Wingdings" w:hint="default"/>
+      </w:rPr>
+    </w:lvl>
+    <w:lvl w:ilvl="6" w:tplc="04090001" w:tentative="1">
+      <w:start w:val="1"/>
+      <w:numFmt w:val="bullet"/>
+      <w:lvlText w:val=""/>
+      <w:lvlJc w:val="left"/>
+      <w:pPr>
+        <w:ind w:left="5040" w:hanging="360"/>
+      </w:pPr>
+      <w:rPr>
+        <w:rFonts w:ascii="Symbol" w:hAnsi="Symbol" w:hint="default"/>
+      </w:rPr>
+    </w:lvl>
+    <w:lvl w:ilvl="7" w:tplc="04090003" w:tentative="1">
+      <w:start w:val="1"/>
+      <w:numFmt w:val="bullet"/>
+      <w:lvlText w:val="o"/>
+      <w:lvlJc w:val="left"/>
+      <w:pPr>
+        <w:ind w:left="5760" w:hanging="360"/>
+      </w:pPr>
+      <w:rPr>
+        <w:rFonts w:ascii="Courier New" w:hAnsi="Courier New" w:cs="Courier New" w:hint="default"/>
+      </w:rPr>
+    </w:lvl>
+    <w:lvl w:ilvl="8" w:tplc="04090005" w:tentative="1">
+      <w:start w:val="1"/>
+      <w:numFmt w:val="bullet"/>
+      <w:lvlText w:val=""/>
+      <w:lvlJc w:val="left"/>
+      <w:pPr>
+        <w:ind w:left="6480" w:hanging="360"/>
+      </w:pPr>
+      <w:rPr>
+        <w:rFonts w:ascii="Wingdings" w:hAnsi="Wingdings" w:hint="default"/>
+      </w:rPr>
+    </w:lvl>
+  </w:abstractNum>
   <w:num w:numId="1">
     <w:abstractNumId w:val="0"/>
   </w:num>
   <w:num w:numId="2">
     <w:abstractNumId w:val="1"/>
+  </w:num>
+  <w:num w:numId="3">
+    <w:abstractNumId w:val="2"/>
   </w:num>
 </w:numbering>
 </file>

</xml_diff>